<commit_message>
Started a small cleanup effort, replacing all unique_ptrs with the proper std::shared_ptr. App Takes a bit longer to start up but should fix any possible race conditions, except for the actual std::vector<std::shared_ptr<Sample>> mSamples, where addSamples and removeSamples can cause race if used on two threads
</commit_message>
<xml_diff>
--- a/Reference/HowTo.docx
+++ b/Reference/HowTo.docx
@@ -74,19 +74,24 @@
       <w:r>
         <w:t>: Sets the scope of the current samples shown in the sample explorer. All Files that are in the folder or in a subfolder of the selected folder are added to the main sample explorer collection.</w:t>
       </w:r>
+    </w:p>
+    <w:p/>
+    <w:p>
+      <w:r>
+        <w:t>Todo:</w:t>
+      </w:r>
+    </w:p>
+    <w:p>
+      <w:r>
+        <w:t>Save Tag Colors</w:t>
+      </w:r>
+    </w:p>
+    <w:p>
+      <w:r>
+        <w:t>Repair SampleLibrary</w:t>
+      </w:r>
       <w:bookmarkStart w:id="0" w:name="_GoBack"/>
       <w:bookmarkEnd w:id="0"/>
-    </w:p>
-    <w:p/>
-    <w:p>
-      <w:r>
-        <w:t>Todo:</w:t>
-      </w:r>
-    </w:p>
-    <w:p>
-      <w:r>
-        <w:t>Save Tag Colors</w:t>
-      </w:r>
     </w:p>
     <w:sectPr>
       <w:pgSz w:w="12240" w:h="15840"/>
@@ -221,6 +226,7 @@
     <w:lsdException w:name="HTML Sample" w:semiHidden="1" w:unhideWhenUsed="1"/>
     <w:lsdException w:name="HTML Typewriter" w:semiHidden="1" w:unhideWhenUsed="1"/>
     <w:lsdException w:name="HTML Variable" w:semiHidden="1" w:unhideWhenUsed="1"/>
+    <w:lsdException w:name="Normal Table" w:semiHidden="1" w:unhideWhenUsed="1"/>
     <w:lsdException w:name="annotation subject" w:semiHidden="1" w:unhideWhenUsed="1"/>
     <w:lsdException w:name="No List" w:semiHidden="1" w:unhideWhenUsed="1"/>
     <w:lsdException w:name="Outline List 1" w:semiHidden="1" w:unhideWhenUsed="1"/>
@@ -267,8 +273,10 @@
     <w:lsdException w:name="Table Subtle 2" w:semiHidden="1" w:unhideWhenUsed="1"/>
     <w:lsdException w:name="Table Web 1" w:semiHidden="1" w:unhideWhenUsed="1"/>
     <w:lsdException w:name="Table Web 2" w:semiHidden="1" w:unhideWhenUsed="1"/>
+    <w:lsdException w:name="Table Web 3" w:semiHidden="1" w:unhideWhenUsed="1"/>
     <w:lsdException w:name="Balloon Text" w:semiHidden="1" w:unhideWhenUsed="1"/>
     <w:lsdException w:name="Table Grid" w:uiPriority="39"/>
+    <w:lsdException w:name="Table Theme" w:semiHidden="1" w:unhideWhenUsed="1"/>
     <w:lsdException w:name="Placeholder Text" w:semiHidden="1"/>
     <w:lsdException w:name="No Spacing" w:uiPriority="1" w:qFormat="1"/>
     <w:lsdException w:name="Light Shading" w:uiPriority="60"/>

</xml_diff>

<commit_message>
working on adding the check boxes instead of selected directory
</commit_message>
<xml_diff>
--- a/Reference/HowTo.docx
+++ b/Reference/HowTo.docx
@@ -9,89 +9,62 @@
     </w:p>
     <w:p>
       <w:r>
-        <w:t>g-&gt; start sample at last cue point</w:t>
-      </w:r>
-    </w:p>
-    <w:p>
-      <w:r>
-        <w:t>h-&gt; stop current sample</w:t>
-      </w:r>
-    </w:p>
-    <w:p>
-      <w:r>
-        <w:t>left click on sample thumbnail -&gt; play sample from beginning</w:t>
-      </w:r>
-    </w:p>
-    <w:p>
-      <w:r>
-        <w:t>right click on sample thumbnail-&gt; play sample starting at selected point in sample</w:t>
-      </w:r>
-    </w:p>
-    <w:p>
-      <w:r>
-        <w:t>Tag Explorer</w:t>
-      </w:r>
-    </w:p>
-    <w:p>
-      <w:r>
-        <w:t>drag tags to add to sample</w:t>
-      </w:r>
-    </w:p>
-    <w:p>
-      <w:r>
-        <w:t>click tags to search for samples containing tag</w:t>
-      </w:r>
-    </w:p>
-    <w:p/>
-    <w:p>
-      <w:r>
-        <w:t>New Tags:</w:t>
-      </w:r>
-      <w:r>
-        <w:t xml:space="preserve"> </w:t>
-      </w:r>
-      <w:r>
-        <w:t xml:space="preserve">Tags not currently </w:t>
-      </w:r>
-      <w:r>
-        <w:t>added to any samples, recently created</w:t>
-      </w:r>
-    </w:p>
-    <w:p>
-      <w:r>
-        <w:t>Contained Tags: Tags that contain search term that have some sample in the current scope containing the tag</w:t>
-      </w:r>
-    </w:p>
-    <w:p>
-      <w:r>
-        <w:t xml:space="preserve">Not Contained Tag: Tags that contain search term that do not have a sample containing the tag in the current scope, but samples outside the scope do contain them. </w:t>
-      </w:r>
-    </w:p>
-    <w:p>
-      <w:r>
-        <w:t>Directory Explorer</w:t>
-      </w:r>
-      <w:r>
-        <w:t>: Sets the scope of the current samples shown in the sample explorer. All Files that are in the folder or in a subfolder of the selected folder are added to the main sample explorer collection.</w:t>
-      </w:r>
-    </w:p>
-    <w:p/>
-    <w:p>
-      <w:r>
-        <w:t>Todo:</w:t>
-      </w:r>
-    </w:p>
-    <w:p>
-      <w:r>
-        <w:t>Save Tag Colors</w:t>
-      </w:r>
-    </w:p>
-    <w:p>
-      <w:r>
-        <w:t>Repair SampleLibrary</w:t>
+        <w:t xml:space="preserve">Beta key controls (Customization and </w:t>
+      </w:r>
+      <w:r>
+        <w:t>remapping</w:t>
+      </w:r>
+      <w:r>
+        <w:t xml:space="preserve"> in works):</w:t>
+      </w:r>
+    </w:p>
+    <w:p>
+      <w:r>
+        <w:t>g-&gt; start sample at last</w:t>
+      </w:r>
+      <w:r>
+        <w:t xml:space="preserve"> set</w:t>
       </w:r>
       <w:bookmarkStart w:id="0" w:name="_GoBack"/>
       <w:bookmarkEnd w:id="0"/>
+      <w:r>
+        <w:t xml:space="preserve"> cue point</w:t>
+      </w:r>
+    </w:p>
+    <w:p>
+      <w:r>
+        <w:t>h-&gt; stop current sample</w:t>
+      </w:r>
+    </w:p>
+    <w:p>
+      <w:r>
+        <w:t>left click on sample thumbnail -&gt; play sample from beginning</w:t>
+      </w:r>
+    </w:p>
+    <w:p>
+      <w:r>
+        <w:t>right click on sample thumbnail-&gt; play sample starting at selected point in sample</w:t>
+      </w:r>
+    </w:p>
+    <w:p>
+      <w:r>
+        <w:t>drag sample into DAW when a good sound was found</w:t>
+      </w:r>
+    </w:p>
+    <w:p>
+      <w:r>
+        <w:t>drag tags to add to sample</w:t>
+      </w:r>
+    </w:p>
+    <w:p>
+      <w:r>
+        <w:t>click tags to search for samples containing tag</w:t>
+      </w:r>
+    </w:p>
+    <w:p>
+      <w:r>
+        <w:t>right click for more options</w:t>
+      </w:r>
     </w:p>
     <w:sectPr>
       <w:pgSz w:w="12240" w:h="15840"/>

</xml_diff>